<commit_message>
agrego mucho material teorico con resumenes
</commit_message>
<xml_diff>
--- a/TP ASCENDENTE.docx
+++ b/TP ASCENDENTE.docx
@@ -751,25 +751,7 @@
           <w:sz w:val="24"/>
           <w:szCs w:val="24"/>
         </w:rPr>
-        <w:t xml:space="preserve">, con </w:t>
-      </w:r>
-      <w:proofErr w:type="spellStart"/>
-      <w:r>
-        <w:rPr>
-          <w:rFonts w:ascii="Arial" w:hAnsi="Arial" w:cs="Arial"/>
-          <w:sz w:val="24"/>
-          <w:szCs w:val="24"/>
-        </w:rPr>
-        <w:t>el</w:t>
-      </w:r>
-      <w:proofErr w:type="spellEnd"/>
-      <w:r>
-        <w:rPr>
-          <w:rFonts w:ascii="Arial" w:hAnsi="Arial" w:cs="Arial"/>
-          <w:sz w:val="24"/>
-          <w:szCs w:val="24"/>
-        </w:rPr>
-        <w:t xml:space="preserve"> formato de una GIC,</w:t>
+        <w:t>, con el formato de una GIC,</w:t>
       </w:r>
       <w:r>
         <w:rPr>
@@ -5262,7 +5244,28 @@
           <w:sz w:val="24"/>
           <w:szCs w:val="24"/>
         </w:rPr>
-        <w:t xml:space="preserve"> (yylex())</w:t>
+        <w:t xml:space="preserve"> </w:t>
+      </w:r>
+      <w:r>
+        <w:rPr>
+          <w:rFonts w:ascii="Arial" w:hAnsi="Arial" w:cs="Arial"/>
+          <w:noProof/>
+          <w:sz w:val="24"/>
+          <w:szCs w:val="24"/>
+        </w:rPr>
+        <w:t>‘</w:t>
+      </w:r>
+      <w:r>
+        <w:rPr>
+          <w:rFonts w:ascii="Arial" w:hAnsi="Arial" w:cs="Arial"/>
+          <w:noProof/>
+          <w:sz w:val="24"/>
+          <w:szCs w:val="24"/>
+        </w:rPr>
+        <w:t>yylex()</w:t>
+      </w:r>
+      <w:r>
+        <w:t>’</w:t>
       </w:r>
       <w:r>
         <w:rPr>
@@ -6626,7 +6629,6 @@
   <w:style w:type="character" w:default="1" w:styleId="Fuentedeprrafopredeter">
     <w:name w:val="Default Paragraph Font"/>
     <w:uiPriority w:val="1"/>
-    <w:semiHidden/>
     <w:unhideWhenUsed/>
   </w:style>
   <w:style w:type="table" w:default="1" w:styleId="Tablanormal">

</xml_diff>